<commit_message>
automation through xlsx table
</commit_message>
<xml_diff>
--- a/Python/litigation/litigation_template.docx
+++ b/Python/litigation/litigation_template.docx
@@ -4,116 +4,294 @@
   <w:body>
     <w:p>
       <w:pPr>
+        <w:pStyle w:val="Ttulo1"/>
+        <w:jc w:val="center"/>
+      </w:pPr>
+      <w:r>
+        <w:t>DELUIZ LTDA.</w:t>
+      </w:r>
+    </w:p>
+    <w:p>
+      <w:pPr>
+        <w:pStyle w:val="Ttulo"/>
+        <w:jc w:val="center"/>
+      </w:pPr>
+      <w:r>
+        <w:t>{{cliente_</w:t>
+      </w:r>
+      <w:r>
+        <w:t>socialname</w:t>
+      </w:r>
+      <w:r>
+        <w:t>}}</w:t>
+      </w:r>
+    </w:p>
+    <w:p/>
+    <w:p>
+      <w:r>
+        <w:t>PROCESSO: #{{process_number}}</w:t>
+      </w:r>
+    </w:p>
+    <w:p>
+      <w:r>
+        <w:t>NOME COMPLETO DO CLIENTE: {{cliente_fullname}}</w:t>
+      </w:r>
+    </w:p>
+    <w:p>
+      <w:r>
+        <w:t xml:space="preserve">CAUSA: </w:t>
+      </w:r>
+      <w:r>
+        <w:t>Confidencial</w:t>
+      </w:r>
+    </w:p>
+    <w:p>
+      <w:r>
+        <w:t>ADVOGADO ENCARREGADO: {{lawyer_fullname}}</w:t>
+      </w:r>
+    </w:p>
+    <w:p/>
+    <w:p>
+      <w:pPr>
+        <w:jc w:val="both"/>
+      </w:pPr>
+      <w:r>
         <w:rPr>
-          <w:sz w:val="28"/>
-          <w:szCs w:val="28"/>
+          <w:b/>
+          <w:bCs/>
         </w:rPr>
-      </w:pPr>
-      <w:r>
-        <w:t>PROCESSO N</w:t>
+        <w:t>{{cliente_fullname}}</w:t>
+      </w:r>
+      <w:r>
+        <w:t xml:space="preserve"> entrou com um processo nessa quinta-feira do dia 26 de Maio de 2022. A causa descrita pelo</w:t>
+      </w:r>
+      <w:r>
+        <w:t>(a)</w:t>
+      </w:r>
+      <w:r>
+        <w:t xml:space="preserve"> cliente</w:t>
+      </w:r>
+      <w:r>
+        <w:t>, por questões de segurança, permanece confidencial para a apresentação deste documento público, contudo, os detalhes serão entregues em mãos ao juiz responsável.</w:t>
+      </w:r>
+    </w:p>
+    <w:p>
+      <w:pPr>
+        <w:jc w:val="both"/>
+      </w:pPr>
+    </w:p>
+    <w:p>
+      <w:pPr>
+        <w:jc w:val="both"/>
+      </w:pPr>
+      <w:r>
+        <w:t>O cliente do processo descrito pela empresa como “N</w:t>
       </w:r>
       <w:r>
         <w:rPr>
-          <w:sz w:val="28"/>
-          <w:szCs w:val="28"/>
           <w:vertAlign w:val="superscript"/>
         </w:rPr>
         <w:t>o</w:t>
       </w:r>
       <w:r>
+        <w:t xml:space="preserve"> {{process_number}}”, descreve uma dívida o qual o alvo da causa recusou-se a pagar o devido preço. Pelos cálculos de nossos profissionais financeiros, o</w:t>
+      </w:r>
+      <w:r>
+        <w:t>s</w:t>
+      </w:r>
+      <w:r>
+        <w:t xml:space="preserve"> juros sobre a </w:t>
+      </w:r>
+      <w:r>
+        <w:t xml:space="preserve">valor inicial da dívida, com o decorrer do tempo, totalizou um custo de </w:t>
+      </w:r>
+      <w:r>
         <w:rPr>
-          <w:sz w:val="28"/>
-          <w:szCs w:val="28"/>
+          <w:b/>
+          <w:bCs/>
         </w:rPr>
-        <w:t xml:space="preserve"> {{</w:t>
-      </w:r>
-      <w:proofErr w:type="spellStart"/>
+        <w:t xml:space="preserve">R$ </w:t>
+      </w:r>
       <w:r>
         <w:rPr>
-          <w:sz w:val="28"/>
-          <w:szCs w:val="28"/>
+          <w:b/>
+          <w:bCs/>
         </w:rPr>
-        <w:t>process_number</w:t>
-      </w:r>
-      <w:proofErr w:type="spellEnd"/>
+        <w:t>{{expected_value}}</w:t>
+      </w:r>
+      <w:r>
+        <w:t xml:space="preserve">. Em números percentuais, 300% do valor inicial. </w:t>
+      </w:r>
+    </w:p>
+    <w:p>
+      <w:pPr>
+        <w:jc w:val="both"/>
+      </w:pPr>
+    </w:p>
+    <w:p>
+      <w:pPr>
+        <w:jc w:val="both"/>
+      </w:pPr>
+      <w:r>
+        <w:t>A dívida por si só representa apenas um valor monetário matemático, contudo, o(a) cliente descreve que, ao recusar-se a pagar a dívida, o alvo da causa não somente dirigiu ofensas diretas relacionadas a pessoa de nosso cliente, como também a sua família, seu emprego e – o mais grave – a instituição</w:t>
+      </w:r>
+      <w:r>
+        <w:t xml:space="preserve"> empregaria de nosso cliente</w:t>
+      </w:r>
+      <w:r>
+        <w:t>.</w:t>
+      </w:r>
+    </w:p>
+    <w:p>
+      <w:pPr>
+        <w:jc w:val="both"/>
+      </w:pPr>
+    </w:p>
+    <w:p>
+      <w:pPr>
+        <w:jc w:val="both"/>
+      </w:pPr>
+      <w:r>
+        <w:t xml:space="preserve">Instituição essa conhecida seu histórico de serviço de qualidade, bem como crescentes aumentos na bolsa de valores. Além disso, a empresa em questão possui não somente um histórico comercial ao seu favor como um social de igual forma. Com quase 80 anos de mercado, a instituição acumulou para si honrarias federais </w:t>
+      </w:r>
+      <w:r>
+        <w:t>bem como a aprovação pública praticamente unanime do povo.</w:t>
+      </w:r>
+    </w:p>
+    <w:p>
+      <w:pPr>
+        <w:jc w:val="both"/>
+      </w:pPr>
+    </w:p>
+    <w:p>
+      <w:pPr>
+        <w:jc w:val="both"/>
+      </w:pPr>
+      <w:r>
+        <w:t xml:space="preserve">Dada a gravidade da ofensa, nossa equipe de profissionais chegou à conclusão </w:t>
+      </w:r>
+      <w:r>
+        <w:t>de que</w:t>
+      </w:r>
+      <w:r>
+        <w:t xml:space="preserve"> a oferta inicial dada por nosso cliente – com o valor já expressado de R$ {{expected_value}} – é insuficiente para cobrir os danos gerados pela lábia do alvo da causa. Conhecendo os efeitos que algumas palavras má intencionadas podem causar </w:t>
+      </w:r>
+      <w:r>
+        <w:t xml:space="preserve">se não forem devidamente disciplinadas, julgamos que o valor mais assertivo para o pagamento dessa dívida financeira e moral seria o montante de </w:t>
+      </w:r>
       <w:r>
         <w:rPr>
-          <w:sz w:val="28"/>
-          <w:szCs w:val="28"/>
+          <w:b/>
+          <w:bCs/>
         </w:rPr>
+        <w:t>R$</w:t>
+      </w:r>
+      <w:r>
+        <w:rPr>
+          <w:b/>
+          <w:bCs/>
+        </w:rPr>
+        <w:t xml:space="preserve"> </w:t>
+      </w:r>
+      <w:r>
+        <w:rPr>
+          <w:b/>
+          <w:bCs/>
+        </w:rPr>
+        <w:t>{{wis</w:t>
+      </w:r>
+      <w:r>
+        <w:rPr>
+          <w:b/>
+          <w:bCs/>
+        </w:rPr>
+        <w:t>h</w:t>
+      </w:r>
+      <w:r>
+        <w:rPr>
+          <w:b/>
+          <w:bCs/>
+        </w:rPr>
+        <w:t>ing_value}}</w:t>
+      </w:r>
+      <w:r>
+        <w:t>.</w:t>
+      </w:r>
+    </w:p>
+    <w:p>
+      <w:pPr>
+        <w:jc w:val="both"/>
+      </w:pPr>
+    </w:p>
+    <w:p>
+      <w:pPr>
+        <w:jc w:val="both"/>
+      </w:pPr>
+      <w:r>
+        <w:t xml:space="preserve">Por questões empresariais, é importante constar que o ganho do advogado encarregado deste caso, {{lawyer_fullname}}, sobre a atual ação totalizaria o preço de R$ </w:t>
+      </w:r>
+      <w:r>
+        <w:rPr>
+          <w:i/>
+          <w:iCs/>
+        </w:rPr>
+        <w:t>{{lawyer_cost}}</w:t>
+      </w:r>
+      <w:r>
+        <w:t xml:space="preserve"> descontados, parte do valor da ação, parte do próprio salário do cliente {{cliente_fullname}}.</w:t>
+      </w:r>
+    </w:p>
+    <w:p>
+      <w:pPr>
+        <w:jc w:val="both"/>
+      </w:pPr>
+    </w:p>
+    <w:p>
+      <w:pPr>
+        <w:jc w:val="both"/>
+      </w:pPr>
+      <w:r>
+        <w:t xml:space="preserve">Agradeço a atenção de todos, esperamos </w:t>
+      </w:r>
+      <w:r>
+        <w:t>ansiosamente pela justa decisão do juiz.</w:t>
+      </w:r>
+    </w:p>
+    <w:p>
+      <w:pPr>
+        <w:jc w:val="both"/>
+      </w:pPr>
+    </w:p>
+    <w:p>
+      <w:pPr>
+        <w:jc w:val="both"/>
+      </w:pPr>
+      <w:r>
+        <w:t>Ass.: {{lawyer_</w:t>
+      </w:r>
+      <w:r>
+        <w:t>fullname</w:t>
+      </w:r>
+      <w:r>
         <w:t>}}</w:t>
       </w:r>
     </w:p>
     <w:p>
       <w:pPr>
-        <w:rPr>
-          <w:sz w:val="28"/>
-          <w:szCs w:val="28"/>
-        </w:rPr>
-      </w:pPr>
-    </w:p>
-    <w:p>
-      <w:pPr>
-        <w:rPr>
-          <w:sz w:val="28"/>
-          <w:szCs w:val="28"/>
-        </w:rPr>
-      </w:pPr>
-      <w:r>
-        <w:rPr>
-          <w:sz w:val="28"/>
-          <w:szCs w:val="28"/>
-        </w:rPr>
-        <w:t>CLIENTE: {{</w:t>
-      </w:r>
-      <w:proofErr w:type="spellStart"/>
-      <w:r>
-        <w:rPr>
-          <w:sz w:val="28"/>
-          <w:szCs w:val="28"/>
-        </w:rPr>
-        <w:t>cliente_name</w:t>
-      </w:r>
-      <w:proofErr w:type="spellEnd"/>
-      <w:r>
-        <w:rPr>
-          <w:sz w:val="28"/>
-          <w:szCs w:val="28"/>
-        </w:rPr>
-        <w:t>}}</w:t>
-      </w:r>
-    </w:p>
-    <w:p>
-      <w:pPr>
-        <w:rPr>
-          <w:sz w:val="28"/>
-          <w:szCs w:val="28"/>
-        </w:rPr>
-      </w:pPr>
-      <w:r>
-        <w:rPr>
-          <w:sz w:val="28"/>
-          <w:szCs w:val="28"/>
-        </w:rPr>
-        <w:t>ADVOGADO: {{</w:t>
-      </w:r>
-      <w:proofErr w:type="spellStart"/>
-      <w:r>
-        <w:rPr>
-          <w:sz w:val="28"/>
-          <w:szCs w:val="28"/>
-        </w:rPr>
-        <w:t>lawyer_name</w:t>
-      </w:r>
-      <w:proofErr w:type="spellEnd"/>
-      <w:r>
-        <w:rPr>
-          <w:sz w:val="28"/>
-          <w:szCs w:val="28"/>
-        </w:rPr>
-        <w:t>}} da companhia {{company_name}}</w:t>
-      </w:r>
-    </w:p>
+        <w:jc w:val="both"/>
+      </w:pPr>
+    </w:p>
+    <w:p>
+      <w:pPr>
+        <w:jc w:val="both"/>
+      </w:pPr>
+    </w:p>
+    <w:p>
+      <w:r>
+        <w:t xml:space="preserve"> </w:t>
+      </w:r>
+    </w:p>
+    <w:p/>
     <w:sectPr>
       <w:pgSz w:w="11906" w:h="16838"/>
       <w:pgMar w:top="1417" w:right="1701" w:bottom="1417" w:left="1701" w:header="708" w:footer="708" w:gutter="0"/>
@@ -519,6 +697,27 @@
     <w:name w:val="Normal"/>
     <w:qFormat/>
   </w:style>
+  <w:style w:type="paragraph" w:styleId="Ttulo1">
+    <w:name w:val="heading 1"/>
+    <w:basedOn w:val="Normal"/>
+    <w:next w:val="Normal"/>
+    <w:link w:val="Ttulo1Char"/>
+    <w:uiPriority w:val="9"/>
+    <w:qFormat/>
+    <w:rsid w:val="00E66420"/>
+    <w:pPr>
+      <w:keepNext/>
+      <w:keepLines/>
+      <w:spacing w:before="240"/>
+      <w:outlineLvl w:val="0"/>
+    </w:pPr>
+    <w:rPr>
+      <w:rFonts w:asciiTheme="majorHAnsi" w:eastAsiaTheme="majorEastAsia" w:hAnsiTheme="majorHAnsi" w:cstheme="majorBidi"/>
+      <w:color w:val="2F5496" w:themeColor="accent1" w:themeShade="BF"/>
+      <w:sz w:val="32"/>
+      <w:szCs w:val="32"/>
+    </w:rPr>
+  </w:style>
   <w:style w:type="character" w:default="1" w:styleId="Fontepargpadro">
     <w:name w:val="Default Paragraph Font"/>
     <w:uiPriority w:val="1"/>
@@ -545,6 +744,52 @@
     <w:uiPriority w:val="99"/>
     <w:semiHidden/>
     <w:unhideWhenUsed/>
+  </w:style>
+  <w:style w:type="character" w:customStyle="1" w:styleId="Ttulo1Char">
+    <w:name w:val="Título 1 Char"/>
+    <w:basedOn w:val="Fontepargpadro"/>
+    <w:link w:val="Ttulo1"/>
+    <w:uiPriority w:val="9"/>
+    <w:rsid w:val="00E66420"/>
+    <w:rPr>
+      <w:rFonts w:asciiTheme="majorHAnsi" w:eastAsiaTheme="majorEastAsia" w:hAnsiTheme="majorHAnsi" w:cstheme="majorBidi"/>
+      <w:color w:val="2F5496" w:themeColor="accent1" w:themeShade="BF"/>
+      <w:sz w:val="32"/>
+      <w:szCs w:val="32"/>
+    </w:rPr>
+  </w:style>
+  <w:style w:type="paragraph" w:styleId="Ttulo">
+    <w:name w:val="Title"/>
+    <w:basedOn w:val="Normal"/>
+    <w:next w:val="Normal"/>
+    <w:link w:val="TtuloChar"/>
+    <w:uiPriority w:val="10"/>
+    <w:qFormat/>
+    <w:rsid w:val="00E66420"/>
+    <w:pPr>
+      <w:contextualSpacing/>
+    </w:pPr>
+    <w:rPr>
+      <w:rFonts w:asciiTheme="majorHAnsi" w:eastAsiaTheme="majorEastAsia" w:hAnsiTheme="majorHAnsi" w:cstheme="majorBidi"/>
+      <w:spacing w:val="-10"/>
+      <w:kern w:val="28"/>
+      <w:sz w:val="56"/>
+      <w:szCs w:val="56"/>
+    </w:rPr>
+  </w:style>
+  <w:style w:type="character" w:customStyle="1" w:styleId="TtuloChar">
+    <w:name w:val="Título Char"/>
+    <w:basedOn w:val="Fontepargpadro"/>
+    <w:link w:val="Ttulo"/>
+    <w:uiPriority w:val="10"/>
+    <w:rsid w:val="00E66420"/>
+    <w:rPr>
+      <w:rFonts w:asciiTheme="majorHAnsi" w:eastAsiaTheme="majorEastAsia" w:hAnsiTheme="majorHAnsi" w:cstheme="majorBidi"/>
+      <w:spacing w:val="-10"/>
+      <w:kern w:val="28"/>
+      <w:sz w:val="56"/>
+      <w:szCs w:val="56"/>
+    </w:rPr>
   </w:style>
 </w:styles>
 </file>

</xml_diff>